<commit_message>
updated proposal and specifications
</commit_message>
<xml_diff>
--- a/docs/Proposal-and-Specifications.docx
+++ b/docs/Proposal-and-Specifications.docx
@@ -31,7 +31,23 @@
           <w:rFonts w:ascii="Times New Roman" w:hAnsi="Times New Roman" w:cs="Times New Roman"/>
           <w:sz w:val="24"/>
         </w:rPr>
-        <w:t>Dr. Pulimood/Prof. Devlin</w:t>
+        <w:t xml:space="preserve">Dr. </w:t>
+      </w:r>
+      <w:proofErr w:type="spellStart"/>
+      <w:r>
+        <w:rPr>
+          <w:rFonts w:ascii="Times New Roman" w:hAnsi="Times New Roman" w:cs="Times New Roman"/>
+          <w:sz w:val="24"/>
+        </w:rPr>
+        <w:t>Pulimood</w:t>
+      </w:r>
+      <w:proofErr w:type="spellEnd"/>
+      <w:r>
+        <w:rPr>
+          <w:rFonts w:ascii="Times New Roman" w:hAnsi="Times New Roman" w:cs="Times New Roman"/>
+          <w:sz w:val="24"/>
+        </w:rPr>
+        <w:t>/Prof. Devlin</w:t>
       </w:r>
     </w:p>
     <w:p>
@@ -82,8 +98,6 @@
         </w:rPr>
         <w:t>Project</w:t>
       </w:r>
-      <w:bookmarkStart w:id="0" w:name="_GoBack"/>
-      <w:bookmarkEnd w:id="0"/>
       <w:r>
         <w:rPr>
           <w:rFonts w:ascii="Times New Roman" w:hAnsi="Times New Roman" w:cs="Times New Roman"/>
@@ -168,7 +182,23 @@
           <w:rFonts w:ascii="Times New Roman" w:hAnsi="Times New Roman" w:cs="Times New Roman"/>
           <w:sz w:val="24"/>
         </w:rPr>
-        <w:t>ther ways to better themselves.</w:t>
+        <w:t xml:space="preserve">ther ways to better </w:t>
+      </w:r>
+      <w:proofErr w:type="gramStart"/>
+      <w:r>
+        <w:rPr>
+          <w:rFonts w:ascii="Times New Roman" w:hAnsi="Times New Roman" w:cs="Times New Roman"/>
+          <w:sz w:val="24"/>
+        </w:rPr>
+        <w:t>themselves</w:t>
+      </w:r>
+      <w:proofErr w:type="gramEnd"/>
+      <w:r>
+        <w:rPr>
+          <w:rFonts w:ascii="Times New Roman" w:hAnsi="Times New Roman" w:cs="Times New Roman"/>
+          <w:sz w:val="24"/>
+        </w:rPr>
+        <w:t>.</w:t>
       </w:r>
     </w:p>
     <w:p>
@@ -341,10 +371,10 @@
         <w:spacing w:line="480" w:lineRule="auto"/>
         <w:rPr>
           <w:rFonts w:ascii="Times New Roman" w:hAnsi="Times New Roman" w:cs="Times New Roman"/>
-          <w:noProof/>
-          <w:sz w:val="24"/>
-        </w:rPr>
-      </w:pPr>
+          <w:sz w:val="24"/>
+        </w:rPr>
+      </w:pPr>
+      <w:bookmarkStart w:id="0" w:name="_GoBack"/>
       <w:r>
         <w:rPr>
           <w:rFonts w:ascii="Times New Roman" w:hAnsi="Times New Roman" w:cs="Times New Roman"/>
@@ -355,13 +385,13 @@
           <wp:anchor distT="0" distB="0" distL="114300" distR="114300" simplePos="0" relativeHeight="251658240" behindDoc="1" locked="0" layoutInCell="1" allowOverlap="1" wp14:anchorId="2746E03A" wp14:editId="6514D5ED">
             <wp:simplePos x="0" y="0"/>
             <wp:positionH relativeFrom="column">
-              <wp:posOffset>1219200</wp:posOffset>
+              <wp:posOffset>1051560</wp:posOffset>
             </wp:positionH>
             <wp:positionV relativeFrom="paragraph">
-              <wp:posOffset>630555</wp:posOffset>
+              <wp:posOffset>553720</wp:posOffset>
             </wp:positionV>
-            <wp:extent cx="3457483" cy="2682240"/>
-            <wp:effectExtent l="0" t="0" r="0" b="3810"/>
+            <wp:extent cx="3760077" cy="2916989"/>
+            <wp:effectExtent l="0" t="0" r="0" b="0"/>
             <wp:wrapNone/>
             <wp:docPr id="3" name="Picture 3"/>
             <wp:cNvGraphicFramePr>
@@ -392,7 +422,7 @@
                   <pic:spPr bwMode="auto">
                     <a:xfrm>
                       <a:off x="0" y="0"/>
-                      <a:ext cx="3458798" cy="2683260"/>
+                      <a:ext cx="3760077" cy="2916989"/>
                     </a:xfrm>
                     <a:prstGeom prst="rect">
                       <a:avLst/>
@@ -411,6 +441,7 @@
           </wp:anchor>
         </w:drawing>
       </w:r>
+      <w:bookmarkEnd w:id="0"/>
       <w:r>
         <w:rPr>
           <w:rFonts w:ascii="Times New Roman" w:hAnsi="Times New Roman" w:cs="Times New Roman"/>
@@ -694,6 +725,17 @@
       <w:szCs w:val="16"/>
     </w:rPr>
   </w:style>
+  <w:style w:type="character" w:styleId="Hyperlink">
+    <w:name w:val="Hyperlink"/>
+    <w:basedOn w:val="DefaultParagraphFont"/>
+    <w:uiPriority w:val="99"/>
+    <w:unhideWhenUsed/>
+    <w:rsid w:val="0044553A"/>
+    <w:rPr>
+      <w:color w:val="0000FF" w:themeColor="hyperlink"/>
+      <w:u w:val="single"/>
+    </w:rPr>
+  </w:style>
 </w:styles>
 </file>
 
@@ -923,6 +965,17 @@
       <w:rFonts w:ascii="Tahoma" w:hAnsi="Tahoma" w:cs="Tahoma"/>
       <w:sz w:val="16"/>
       <w:szCs w:val="16"/>
+    </w:rPr>
+  </w:style>
+  <w:style w:type="character" w:styleId="Hyperlink">
+    <w:name w:val="Hyperlink"/>
+    <w:basedOn w:val="DefaultParagraphFont"/>
+    <w:uiPriority w:val="99"/>
+    <w:unhideWhenUsed/>
+    <w:rsid w:val="0044553A"/>
+    <w:rPr>
+      <w:color w:val="0000FF" w:themeColor="hyperlink"/>
+      <w:u w:val="single"/>
     </w:rPr>
   </w:style>
 </w:styles>

</xml_diff>